<commit_message>
Ajustes no arquivo de coisas pendentes do aplicativo.
</commit_message>
<xml_diff>
--- a/App To do/Thing To Do App.docx
+++ b/App To do/Thing To Do App.docx
@@ -181,11 +181,13 @@
           <w:numId w:val="3"/>
         </w:numPr>
         <w:rPr>
-          <w:lang w:val="pt-BR"/>
-        </w:rPr>
-      </w:pPr>
-      <w:r>
-        <w:rPr>
+          <w:highlight w:val="yellow"/>
+          <w:lang w:val="pt-BR"/>
+        </w:rPr>
+      </w:pPr>
+      <w:r>
+        <w:rPr>
+          <w:highlight w:val="yellow"/>
           <w:lang w:val="pt-BR"/>
         </w:rPr>
         <w:t>Ajustar tela principal com a imagem do perfil ao lado nome.</w:t>
@@ -199,11 +201,13 @@
           <w:numId w:val="3"/>
         </w:numPr>
         <w:rPr>
-          <w:lang w:val="pt-BR"/>
-        </w:rPr>
-      </w:pPr>
-      <w:r>
-        <w:rPr>
+          <w:highlight w:val="yellow"/>
+          <w:lang w:val="pt-BR"/>
+        </w:rPr>
+      </w:pPr>
+      <w:r>
+        <w:rPr>
+          <w:highlight w:val="yellow"/>
           <w:lang w:val="pt-BR"/>
         </w:rPr>
         <w:t>Criar layout mensagens de avaliações, contratos vazios ou não encontrados.</w:t>
@@ -227,6 +231,68 @@
           <w:lang w:val="pt-BR"/>
         </w:rPr>
         <w:t>Avaliações</w:t>
+      </w:r>
+    </w:p>
+    <w:p>
+      <w:pPr>
+        <w:pStyle w:val="ListParagraph"/>
+        <w:numPr>
+          <w:ilvl w:val="0"/>
+          <w:numId w:val="4"/>
+        </w:numPr>
+        <w:rPr>
+          <w:lang w:val="pt-BR"/>
+        </w:rPr>
+      </w:pPr>
+      <w:r>
+        <w:rPr>
+          <w:lang w:val="pt-BR"/>
+        </w:rPr>
+        <w:t>Sessão só poderá ser iniciada após o termino dos contratos.</w:t>
+      </w:r>
+    </w:p>
+    <w:p>
+      <w:pPr>
+        <w:pStyle w:val="ListParagraph"/>
+        <w:numPr>
+          <w:ilvl w:val="0"/>
+          <w:numId w:val="4"/>
+        </w:numPr>
+        <w:rPr>
+          <w:lang w:val="pt-BR"/>
+        </w:rPr>
+      </w:pPr>
+      <w:r>
+        <w:rPr>
+          <w:lang w:val="pt-BR"/>
+        </w:rPr>
+        <w:t>Criar a página</w:t>
+      </w:r>
+      <w:bookmarkStart w:id="0" w:name="_GoBack"/>
+      <w:bookmarkEnd w:id="0"/>
+      <w:r>
+        <w:rPr>
+          <w:lang w:val="pt-BR"/>
+        </w:rPr>
+        <w:t xml:space="preserve"> de nova avaliação.</w:t>
+      </w:r>
+    </w:p>
+    <w:p>
+      <w:pPr>
+        <w:pStyle w:val="ListParagraph"/>
+        <w:numPr>
+          <w:ilvl w:val="0"/>
+          <w:numId w:val="4"/>
+        </w:numPr>
+        <w:rPr>
+          <w:lang w:val="pt-BR"/>
+        </w:rPr>
+      </w:pPr>
+      <w:r>
+        <w:rPr>
+          <w:lang w:val="pt-BR"/>
+        </w:rPr>
+        <w:t>Gerenciar a avaliação entre os usuários, o contratado e contratante.</w:t>
       </w:r>
     </w:p>
     <w:p>
@@ -454,19 +520,7 @@
         <w:rPr>
           <w:lang w:val="pt-BR"/>
         </w:rPr>
-        <w:t>Levar ao usuário para a tela de avaliações após o termino do contrato. Após um dos usuários finalizar o contrato, o outro tem uma semana para aceitar o termino. Caso isso não ocorra, o usuário que não finalizou será “</w:t>
-      </w:r>
-      <w:r>
-        <w:rPr>
-          <w:lang w:val="pt-BR"/>
-        </w:rPr>
-        <w:t>negativado</w:t>
-      </w:r>
-      <w:r>
-        <w:rPr>
-          <w:lang w:val="pt-BR"/>
-        </w:rPr>
-        <w:t>”.</w:t>
+        <w:t>Levar ao usuário para a tela de avaliações após o termino do contrato. Após um dos usuários finalizar o contrato, o outro tem uma semana para aceitar o termino. Caso isso não ocorra, o usuário que não finalizou será “negativado”.</w:t>
       </w:r>
     </w:p>
     <w:p>
@@ -484,6 +538,7 @@
         <w:rPr>
           <w:lang w:val="pt-BR"/>
         </w:rPr>
+        <w:lastRenderedPageBreak/>
         <w:t>Unir essa tabela com a avaliação, usando o campo “</w:t>
       </w:r>
       <w:r>
@@ -986,11 +1041,8 @@
           <w:szCs w:val="32"/>
           <w:lang w:val="pt-BR"/>
         </w:rPr>
-        <w:lastRenderedPageBreak/>
         <w:t>Experimentos e possíveis implementações.</w:t>
       </w:r>
-      <w:bookmarkStart w:id="0" w:name="_GoBack"/>
-      <w:bookmarkEnd w:id="0"/>
     </w:p>
     <w:p>
       <w:pPr>

</xml_diff>

<commit_message>
TCC v1.0.6, App To Do List Update
</commit_message>
<xml_diff>
--- a/App To do/Thing To Do App.docx
+++ b/App To do/Thing To Do App.docx
@@ -20,1025 +20,1059 @@
           <w:szCs w:val="32"/>
           <w:lang w:val="pt-BR"/>
         </w:rPr>
-        <w:t>Ajustes necessários e próximas implementações no aplicativo.</w:t>
-      </w:r>
-    </w:p>
-    <w:p>
-      <w:pPr>
-        <w:rPr>
-          <w:lang w:val="pt-BR"/>
-        </w:rPr>
-      </w:pPr>
-    </w:p>
-    <w:p>
-      <w:pPr>
-        <w:rPr>
-          <w:lang w:val="pt-BR"/>
-        </w:rPr>
-      </w:pPr>
-      <w:r>
-        <w:rPr>
-          <w:lang w:val="pt-BR"/>
-        </w:rPr>
-        <w:t>Setor e Área</w:t>
-      </w:r>
-    </w:p>
-    <w:p>
-      <w:pPr>
-        <w:pStyle w:val="ListParagraph"/>
-        <w:numPr>
-          <w:ilvl w:val="0"/>
-          <w:numId w:val="1"/>
-        </w:numPr>
-        <w:rPr>
-          <w:lang w:val="pt-BR"/>
-        </w:rPr>
-      </w:pPr>
-      <w:r>
-        <w:rPr>
-          <w:lang w:val="pt-BR"/>
-        </w:rPr>
-        <w:t xml:space="preserve">Aprimorar a exibição de setores e áreas. </w:t>
-      </w:r>
-    </w:p>
-    <w:p>
-      <w:pPr>
-        <w:pStyle w:val="ListParagraph"/>
-        <w:numPr>
-          <w:ilvl w:val="0"/>
-          <w:numId w:val="1"/>
-        </w:numPr>
-        <w:rPr>
-          <w:lang w:val="pt-BR"/>
-        </w:rPr>
-      </w:pPr>
-      <w:r>
-        <w:rPr>
-          <w:lang w:val="pt-BR"/>
-        </w:rPr>
-        <w:t>Listar todos os setores e áreas na busca.</w:t>
-      </w:r>
-    </w:p>
-    <w:p>
-      <w:pPr>
-        <w:rPr>
-          <w:lang w:val="pt-BR"/>
-        </w:rPr>
-      </w:pPr>
-    </w:p>
-    <w:p>
-      <w:pPr>
-        <w:rPr>
-          <w:lang w:val="pt-BR"/>
-        </w:rPr>
-      </w:pPr>
-      <w:r>
-        <w:rPr>
-          <w:lang w:val="pt-BR"/>
-        </w:rPr>
-        <w:t>Busca por profissionais</w:t>
-      </w:r>
-    </w:p>
-    <w:p>
-      <w:pPr>
-        <w:pStyle w:val="ListParagraph"/>
-        <w:numPr>
-          <w:ilvl w:val="0"/>
-          <w:numId w:val="2"/>
-        </w:numPr>
-        <w:rPr>
-          <w:lang w:val="pt-BR"/>
-        </w:rPr>
-      </w:pPr>
-      <w:r>
-        <w:rPr>
-          <w:lang w:val="pt-BR"/>
-        </w:rPr>
-        <w:t>Busca por nomes baseado no que o usuário digita.</w:t>
-      </w:r>
-    </w:p>
-    <w:p>
-      <w:pPr>
-        <w:pStyle w:val="ListParagraph"/>
-        <w:numPr>
-          <w:ilvl w:val="0"/>
-          <w:numId w:val="2"/>
-        </w:numPr>
-        <w:rPr>
-          <w:lang w:val="pt-BR"/>
-        </w:rPr>
-      </w:pPr>
-      <w:r>
-        <w:rPr>
-          <w:lang w:val="pt-BR"/>
-        </w:rPr>
-        <w:t>Verificar filtros vazios, trazer profissionais na região onde quem realiza a busca mora.</w:t>
-      </w:r>
-    </w:p>
-    <w:p>
-      <w:pPr>
-        <w:pStyle w:val="ListParagraph"/>
-        <w:numPr>
-          <w:ilvl w:val="0"/>
-          <w:numId w:val="2"/>
-        </w:numPr>
-        <w:rPr>
-          <w:lang w:val="pt-BR"/>
-        </w:rPr>
-      </w:pPr>
-      <w:r>
-        <w:rPr>
-          <w:lang w:val="pt-BR"/>
-        </w:rPr>
-        <w:t>Remover o usuário logado da lista de perfis.</w:t>
-      </w:r>
-    </w:p>
-    <w:p>
-      <w:pPr>
-        <w:rPr>
-          <w:lang w:val="pt-BR"/>
-        </w:rPr>
-      </w:pPr>
-    </w:p>
-    <w:p>
-      <w:pPr>
-        <w:rPr>
-          <w:lang w:val="pt-BR"/>
-        </w:rPr>
-      </w:pPr>
-      <w:r>
-        <w:rPr>
-          <w:lang w:val="pt-BR"/>
-        </w:rPr>
-        <w:t>Layout</w:t>
-      </w:r>
-    </w:p>
-    <w:p>
-      <w:pPr>
-        <w:pStyle w:val="ListParagraph"/>
-        <w:numPr>
-          <w:ilvl w:val="0"/>
-          <w:numId w:val="3"/>
-        </w:numPr>
-        <w:rPr>
-          <w:highlight w:val="yellow"/>
-          <w:lang w:val="pt-BR"/>
-        </w:rPr>
-      </w:pPr>
-      <w:r>
-        <w:rPr>
-          <w:highlight w:val="yellow"/>
-          <w:lang w:val="pt-BR"/>
-        </w:rPr>
-        <w:t>Ajustar tela principal com a imagem do perfil ao lado nome.</w:t>
-      </w:r>
-    </w:p>
-    <w:p>
-      <w:pPr>
-        <w:pStyle w:val="ListParagraph"/>
-        <w:numPr>
-          <w:ilvl w:val="0"/>
-          <w:numId w:val="3"/>
-        </w:numPr>
-        <w:rPr>
-          <w:highlight w:val="yellow"/>
-          <w:lang w:val="pt-BR"/>
-        </w:rPr>
-      </w:pPr>
-      <w:r>
-        <w:rPr>
-          <w:highlight w:val="yellow"/>
-          <w:lang w:val="pt-BR"/>
-        </w:rPr>
-        <w:t>Criar layout mensagens de avaliações, contratos vazios ou não encontrados.</w:t>
-      </w:r>
-    </w:p>
-    <w:p>
-      <w:pPr>
-        <w:rPr>
-          <w:lang w:val="pt-BR"/>
-        </w:rPr>
-      </w:pPr>
-    </w:p>
-    <w:p>
-      <w:pPr>
-        <w:rPr>
-          <w:lang w:val="pt-BR"/>
-        </w:rPr>
-      </w:pPr>
-      <w:r>
-        <w:rPr>
-          <w:lang w:val="pt-BR"/>
-        </w:rPr>
-        <w:t>Avaliações</w:t>
-      </w:r>
-    </w:p>
-    <w:p>
-      <w:pPr>
-        <w:pStyle w:val="ListParagraph"/>
-        <w:numPr>
-          <w:ilvl w:val="0"/>
-          <w:numId w:val="4"/>
-        </w:numPr>
-        <w:rPr>
-          <w:lang w:val="pt-BR"/>
-        </w:rPr>
-      </w:pPr>
-      <w:r>
-        <w:rPr>
-          <w:lang w:val="pt-BR"/>
-        </w:rPr>
-        <w:t>Sessão só poderá ser iniciada após o termino dos contratos.</w:t>
-      </w:r>
-    </w:p>
-    <w:p>
-      <w:pPr>
-        <w:pStyle w:val="ListParagraph"/>
-        <w:numPr>
-          <w:ilvl w:val="0"/>
-          <w:numId w:val="4"/>
-        </w:numPr>
-        <w:rPr>
-          <w:lang w:val="pt-BR"/>
-        </w:rPr>
-      </w:pPr>
-      <w:r>
-        <w:rPr>
-          <w:lang w:val="pt-BR"/>
-        </w:rPr>
-        <w:t>Criar a página</w:t>
-      </w:r>
-      <w:bookmarkStart w:id="0" w:name="_GoBack"/>
-      <w:bookmarkEnd w:id="0"/>
-      <w:r>
-        <w:rPr>
-          <w:lang w:val="pt-BR"/>
-        </w:rPr>
-        <w:t xml:space="preserve"> de nova avaliação.</w:t>
-      </w:r>
-    </w:p>
-    <w:p>
-      <w:pPr>
-        <w:pStyle w:val="ListParagraph"/>
-        <w:numPr>
-          <w:ilvl w:val="0"/>
-          <w:numId w:val="4"/>
-        </w:numPr>
-        <w:rPr>
-          <w:lang w:val="pt-BR"/>
-        </w:rPr>
-      </w:pPr>
-      <w:r>
-        <w:rPr>
-          <w:lang w:val="pt-BR"/>
-        </w:rPr>
-        <w:t>Gerenciar a avaliação entre os usuários, o contratado e contratante.</w:t>
-      </w:r>
-    </w:p>
-    <w:p>
-      <w:pPr>
-        <w:pStyle w:val="ListParagraph"/>
-        <w:numPr>
-          <w:ilvl w:val="0"/>
-          <w:numId w:val="4"/>
-        </w:numPr>
-        <w:rPr>
-          <w:lang w:val="pt-BR"/>
-        </w:rPr>
-      </w:pPr>
-      <w:r>
-        <w:rPr>
-          <w:lang w:val="pt-BR"/>
-        </w:rPr>
-        <w:t>Avaliações do mesmo usuário para o mesmo profissional, serão substituídas pela mais recente.</w:t>
-      </w:r>
-    </w:p>
-    <w:p>
-      <w:pPr>
-        <w:pStyle w:val="ListParagraph"/>
-        <w:numPr>
-          <w:ilvl w:val="0"/>
-          <w:numId w:val="4"/>
-        </w:numPr>
-        <w:rPr>
-          <w:lang w:val="pt-BR"/>
-        </w:rPr>
-      </w:pPr>
-      <w:r>
-        <w:rPr>
-          <w:lang w:val="pt-BR"/>
-        </w:rPr>
-        <w:t xml:space="preserve">Lembrete de avaliação pendente. Notificação e alerta no aplicativo. </w:t>
-      </w:r>
-    </w:p>
-    <w:p>
-      <w:pPr>
-        <w:pStyle w:val="ListParagraph"/>
-        <w:numPr>
-          <w:ilvl w:val="0"/>
-          <w:numId w:val="4"/>
-        </w:numPr>
-        <w:rPr>
-          <w:lang w:val="pt-BR"/>
-        </w:rPr>
-      </w:pPr>
-      <w:r>
-        <w:rPr>
-          <w:lang w:val="pt-BR"/>
-        </w:rPr>
-        <w:t>O lembrete deve permanecer por 15 dias, após o termino do período de avaliação, o usuário será “negativado”.</w:t>
-      </w:r>
-    </w:p>
-    <w:p>
-      <w:pPr>
-        <w:pStyle w:val="ListParagraph"/>
-        <w:numPr>
-          <w:ilvl w:val="0"/>
-          <w:numId w:val="4"/>
-        </w:numPr>
-        <w:rPr>
-          <w:lang w:val="pt-BR"/>
-        </w:rPr>
-      </w:pPr>
-      <w:r>
-        <w:rPr>
-          <w:lang w:val="pt-BR"/>
-        </w:rPr>
-        <w:t>Filtro de avaliações por data.</w:t>
-      </w:r>
-    </w:p>
-    <w:p>
-      <w:pPr>
-        <w:pStyle w:val="ListParagraph"/>
-        <w:numPr>
-          <w:ilvl w:val="0"/>
-          <w:numId w:val="4"/>
-        </w:numPr>
-        <w:rPr>
-          <w:lang w:val="pt-BR"/>
-        </w:rPr>
-      </w:pPr>
-      <w:r>
-        <w:rPr>
-          <w:lang w:val="pt-BR"/>
-        </w:rPr>
-        <w:t>Unir essa tabela com o contrato, usando o campo “</w:t>
-      </w:r>
-      <w:r>
-        <w:rPr>
-          <w:i/>
-          <w:iCs/>
-          <w:lang w:val="pt-BR"/>
-        </w:rPr>
-        <w:t>contratcUid”</w:t>
-      </w:r>
-      <w:r>
-        <w:rPr>
-          <w:lang w:val="pt-BR"/>
-        </w:rPr>
-        <w:t>.</w:t>
-      </w:r>
-    </w:p>
-    <w:p>
-      <w:pPr>
-        <w:rPr>
-          <w:lang w:val="pt-BR"/>
-        </w:rPr>
-      </w:pPr>
-    </w:p>
-    <w:p>
-      <w:pPr>
-        <w:rPr>
-          <w:lang w:val="pt-BR"/>
-        </w:rPr>
-      </w:pPr>
-      <w:r>
-        <w:rPr>
-          <w:lang w:val="pt-BR"/>
-        </w:rPr>
-        <w:t>Contratos</w:t>
-      </w:r>
-    </w:p>
-    <w:p>
-      <w:pPr>
-        <w:pStyle w:val="ListParagraph"/>
-        <w:numPr>
-          <w:ilvl w:val="0"/>
-          <w:numId w:val="6"/>
-        </w:numPr>
-        <w:rPr>
-          <w:lang w:val="pt-BR"/>
-        </w:rPr>
-      </w:pPr>
-      <w:r>
-        <w:rPr>
-          <w:lang w:val="pt-BR"/>
-        </w:rPr>
-        <w:t>Novo nome para “Contratos”.</w:t>
-      </w:r>
-    </w:p>
-    <w:p>
-      <w:pPr>
-        <w:pStyle w:val="ListParagraph"/>
-        <w:numPr>
-          <w:ilvl w:val="0"/>
-          <w:numId w:val="6"/>
-        </w:numPr>
-        <w:rPr>
-          <w:lang w:val="pt-BR"/>
-        </w:rPr>
-      </w:pPr>
-      <w:r>
-        <w:rPr>
-          <w:lang w:val="pt-BR"/>
-        </w:rPr>
-        <w:t>Adicionar o campo no objeto de “</w:t>
-      </w:r>
-      <w:r>
-        <w:rPr>
-          <w:i/>
-          <w:iCs/>
-          <w:lang w:val="pt-BR"/>
-        </w:rPr>
-        <w:t>lastUserUpdate</w:t>
-      </w:r>
-      <w:r>
-        <w:rPr>
-          <w:lang w:val="pt-BR"/>
-        </w:rPr>
-        <w:t>” que indica quem foi o ultimo a alterar o status do contrato.</w:t>
-      </w:r>
-    </w:p>
-    <w:p>
-      <w:pPr>
-        <w:pStyle w:val="ListParagraph"/>
-        <w:numPr>
-          <w:ilvl w:val="0"/>
-          <w:numId w:val="6"/>
-        </w:numPr>
-        <w:rPr>
-          <w:lang w:val="pt-BR"/>
-        </w:rPr>
-      </w:pPr>
-      <w:r>
-        <w:rPr>
-          <w:lang w:val="pt-BR"/>
-        </w:rPr>
-        <w:t>Filtro de contratos por data.</w:t>
-      </w:r>
-    </w:p>
-    <w:p>
-      <w:pPr>
-        <w:pStyle w:val="ListParagraph"/>
-        <w:numPr>
-          <w:ilvl w:val="0"/>
-          <w:numId w:val="6"/>
-        </w:numPr>
-        <w:rPr>
-          <w:lang w:val="pt-BR"/>
-        </w:rPr>
-      </w:pPr>
-      <w:r>
-        <w:rPr>
-          <w:lang w:val="pt-BR"/>
-        </w:rPr>
-        <w:t>Enviar uma notificação para o perfil contratado sobre todos os status realizados.</w:t>
-      </w:r>
-    </w:p>
-    <w:p>
-      <w:pPr>
-        <w:pStyle w:val="ListParagraph"/>
-        <w:numPr>
-          <w:ilvl w:val="0"/>
-          <w:numId w:val="6"/>
-        </w:numPr>
-        <w:rPr>
-          <w:lang w:val="pt-BR"/>
-        </w:rPr>
-      </w:pPr>
-      <w:r>
-        <w:rPr>
-          <w:lang w:val="pt-BR"/>
-        </w:rPr>
-        <w:t>Levar ao usuário para a tela de avaliações após o termino do contrato. Após um dos usuários finalizar o contrato, o outro tem uma semana para aceitar o termino. Caso isso não ocorra, o usuário que não finalizou será “negativado”.</w:t>
-      </w:r>
-    </w:p>
-    <w:p>
-      <w:pPr>
-        <w:pStyle w:val="ListParagraph"/>
-        <w:numPr>
-          <w:ilvl w:val="0"/>
-          <w:numId w:val="6"/>
-        </w:numPr>
-        <w:rPr>
-          <w:lang w:val="pt-BR"/>
-        </w:rPr>
-      </w:pPr>
-      <w:r>
-        <w:rPr>
-          <w:lang w:val="pt-BR"/>
-        </w:rPr>
-        <w:lastRenderedPageBreak/>
-        <w:t>Unir essa tabela com a avaliação, usando o campo “</w:t>
-      </w:r>
-      <w:r>
-        <w:rPr>
-          <w:i/>
-          <w:iCs/>
-          <w:lang w:val="pt-BR"/>
-        </w:rPr>
-        <w:t>avaliationUid”</w:t>
-      </w:r>
-      <w:r>
-        <w:rPr>
-          <w:lang w:val="pt-BR"/>
-        </w:rPr>
-        <w:t>.</w:t>
-      </w:r>
-    </w:p>
-    <w:p>
-      <w:pPr>
-        <w:pStyle w:val="ListParagraph"/>
-        <w:numPr>
-          <w:ilvl w:val="0"/>
-          <w:numId w:val="6"/>
-        </w:numPr>
-        <w:rPr>
-          <w:lang w:val="pt-BR"/>
-        </w:rPr>
-      </w:pPr>
-      <w:r>
-        <w:rPr>
-          <w:lang w:val="pt-BR"/>
-        </w:rPr>
-        <w:t>Usuário que não é exibido nas buscas, terá seu filtro de contratos alterado, para apenas contratos feitos, por status e data.</w:t>
-      </w:r>
-    </w:p>
-    <w:p>
-      <w:pPr>
-        <w:rPr>
-          <w:lang w:val="pt-BR"/>
-        </w:rPr>
-      </w:pPr>
-    </w:p>
-    <w:p>
-      <w:pPr>
-        <w:rPr>
-          <w:lang w:val="pt-BR"/>
-        </w:rPr>
-      </w:pPr>
-    </w:p>
-    <w:p>
-      <w:pPr>
-        <w:rPr>
-          <w:lang w:val="pt-BR"/>
-        </w:rPr>
-      </w:pPr>
-      <w:r>
-        <w:rPr>
-          <w:lang w:val="pt-BR"/>
-        </w:rPr>
-        <w:t>Formulários</w:t>
-      </w:r>
-    </w:p>
-    <w:p>
-      <w:pPr>
-        <w:pStyle w:val="ListParagraph"/>
-        <w:numPr>
-          <w:ilvl w:val="0"/>
-          <w:numId w:val="8"/>
-        </w:numPr>
-        <w:rPr>
-          <w:lang w:val="pt-BR"/>
-        </w:rPr>
-      </w:pPr>
-      <w:r>
-        <w:rPr>
-          <w:lang w:val="pt-BR"/>
-        </w:rPr>
-        <w:t>Inserir validação em todos os campos de input do aplicativo.</w:t>
-      </w:r>
-    </w:p>
-    <w:p>
-      <w:pPr>
-        <w:pStyle w:val="ListParagraph"/>
-        <w:numPr>
-          <w:ilvl w:val="0"/>
-          <w:numId w:val="8"/>
-        </w:numPr>
-        <w:rPr>
-          <w:lang w:val="pt-BR"/>
-        </w:rPr>
-      </w:pPr>
-      <w:r>
-        <w:rPr>
-          <w:lang w:val="pt-BR"/>
-        </w:rPr>
-        <w:t>Inserir mascara nos inputs necessários de todo o aplicativo.</w:t>
-      </w:r>
-    </w:p>
-    <w:p>
-      <w:pPr>
-        <w:pStyle w:val="ListParagraph"/>
-        <w:numPr>
-          <w:ilvl w:val="0"/>
-          <w:numId w:val="8"/>
-        </w:numPr>
-        <w:rPr>
-          <w:lang w:val="pt-BR"/>
-        </w:rPr>
-      </w:pPr>
-      <w:r>
-        <w:rPr>
-          <w:lang w:val="pt-BR"/>
-        </w:rPr>
-        <w:t>Bloquear entrada de valores não permitidos nos inputs de acordo com seu nome.</w:t>
-      </w:r>
-    </w:p>
-    <w:p>
-      <w:pPr>
-        <w:rPr>
-          <w:lang w:val="pt-BR"/>
-        </w:rPr>
-      </w:pPr>
-    </w:p>
-    <w:p>
-      <w:pPr>
-        <w:rPr>
-          <w:lang w:val="pt-BR"/>
-        </w:rPr>
-      </w:pPr>
-      <w:r>
-        <w:rPr>
-          <w:lang w:val="pt-BR"/>
-        </w:rPr>
-        <w:t>Perfil</w:t>
-      </w:r>
-    </w:p>
-    <w:p>
-      <w:pPr>
-        <w:pStyle w:val="ListParagraph"/>
-        <w:numPr>
-          <w:ilvl w:val="0"/>
-          <w:numId w:val="9"/>
-        </w:numPr>
-        <w:rPr>
-          <w:lang w:val="pt-BR"/>
-        </w:rPr>
-      </w:pPr>
-      <w:r>
-        <w:rPr>
-          <w:lang w:val="pt-BR"/>
-        </w:rPr>
-        <w:t>Aprimorar upload de imagem de perfil.</w:t>
-      </w:r>
-    </w:p>
-    <w:p>
-      <w:pPr>
-        <w:pStyle w:val="ListParagraph"/>
-        <w:numPr>
-          <w:ilvl w:val="0"/>
-          <w:numId w:val="9"/>
-        </w:numPr>
-        <w:rPr>
-          <w:lang w:val="pt-BR"/>
-        </w:rPr>
-      </w:pPr>
-      <w:r>
-        <w:rPr>
-          <w:lang w:val="pt-BR"/>
-        </w:rPr>
-        <w:t>Criar uma galeria de fotos para os profissionais.</w:t>
-      </w:r>
-    </w:p>
-    <w:p>
-      <w:pPr>
-        <w:pStyle w:val="ListParagraph"/>
-        <w:numPr>
-          <w:ilvl w:val="0"/>
-          <w:numId w:val="9"/>
-        </w:numPr>
-        <w:rPr>
-          <w:lang w:val="pt-BR"/>
-        </w:rPr>
-      </w:pPr>
-      <w:r>
-        <w:rPr>
-          <w:lang w:val="pt-BR"/>
-        </w:rPr>
-        <w:t xml:space="preserve">Remover a opção de </w:t>
-      </w:r>
-      <w:r>
-        <w:rPr>
-          <w:lang w:val="pt-BR"/>
-        </w:rPr>
-        <w:t>EMPRESA do aplicativo.</w:t>
-      </w:r>
-    </w:p>
-    <w:p>
-      <w:pPr>
-        <w:pStyle w:val="ListParagraph"/>
-        <w:numPr>
-          <w:ilvl w:val="0"/>
-          <w:numId w:val="9"/>
-        </w:numPr>
-        <w:rPr>
-          <w:lang w:val="pt-BR"/>
-        </w:rPr>
-      </w:pPr>
-      <w:r>
-        <w:rPr>
-          <w:lang w:val="pt-BR"/>
-        </w:rPr>
-        <w:t>Remover os campos de input de todos os formulários que representam empresas.</w:t>
-      </w:r>
-    </w:p>
-    <w:p>
-      <w:pPr>
-        <w:pStyle w:val="ListParagraph"/>
-        <w:numPr>
-          <w:ilvl w:val="0"/>
-          <w:numId w:val="9"/>
-        </w:numPr>
-        <w:rPr>
-          <w:lang w:val="pt-BR"/>
-        </w:rPr>
-      </w:pPr>
-      <w:r>
-        <w:rPr>
-          <w:lang w:val="pt-BR"/>
-        </w:rPr>
-        <w:t>Ajustar o mapa na tela de contato. Requisitar o “</w:t>
-      </w:r>
-      <w:r>
-        <w:rPr>
-          <w:i/>
-          <w:iCs/>
-          <w:lang w:val="pt-BR"/>
-        </w:rPr>
-        <w:t>Geolocation</w:t>
-      </w:r>
-      <w:r>
-        <w:rPr>
-          <w:lang w:val="pt-BR"/>
-        </w:rPr>
-        <w:t>” pelo endereço do usuário.</w:t>
-      </w:r>
-    </w:p>
-    <w:p>
-      <w:pPr>
-        <w:pStyle w:val="ListParagraph"/>
-        <w:numPr>
-          <w:ilvl w:val="0"/>
-          <w:numId w:val="9"/>
-        </w:numPr>
-        <w:rPr>
-          <w:lang w:val="pt-BR"/>
-        </w:rPr>
-      </w:pPr>
-      <w:r>
-        <w:rPr>
-          <w:lang w:val="pt-BR"/>
-        </w:rPr>
-        <w:t>Ajustar a criação de perfil para as novas opções.</w:t>
-      </w:r>
-    </w:p>
-    <w:p>
-      <w:pPr>
-        <w:rPr>
-          <w:lang w:val="pt-BR"/>
-        </w:rPr>
-      </w:pPr>
-    </w:p>
-    <w:p>
-      <w:pPr>
-        <w:rPr>
-          <w:lang w:val="pt-BR"/>
-        </w:rPr>
-      </w:pPr>
-      <w:r>
-        <w:rPr>
-          <w:lang w:val="pt-BR"/>
-        </w:rPr>
-        <w:t>Configuração do aplicativo</w:t>
-      </w:r>
-    </w:p>
-    <w:p>
-      <w:pPr>
-        <w:pStyle w:val="ListParagraph"/>
-        <w:numPr>
-          <w:ilvl w:val="0"/>
-          <w:numId w:val="10"/>
-        </w:numPr>
-        <w:rPr>
-          <w:lang w:val="pt-BR"/>
-        </w:rPr>
-      </w:pPr>
-      <w:r>
-        <w:rPr>
-          <w:lang w:val="pt-BR"/>
-        </w:rPr>
-        <w:t>Adicionar função as opções de configuração.</w:t>
-      </w:r>
-    </w:p>
-    <w:p>
-      <w:pPr>
-        <w:rPr>
-          <w:lang w:val="pt-BR"/>
-        </w:rPr>
-      </w:pPr>
-    </w:p>
-    <w:p>
-      <w:pPr>
-        <w:rPr>
-          <w:lang w:val="pt-BR"/>
-        </w:rPr>
-      </w:pPr>
-      <w:r>
-        <w:rPr>
-          <w:lang w:val="pt-BR"/>
-        </w:rPr>
-        <w:t>Sobre o Tips</w:t>
-      </w:r>
-    </w:p>
-    <w:p>
-      <w:pPr>
-        <w:pStyle w:val="ListParagraph"/>
-        <w:numPr>
-          <w:ilvl w:val="0"/>
-          <w:numId w:val="11"/>
-        </w:numPr>
-        <w:rPr>
-          <w:lang w:val="pt-BR"/>
-        </w:rPr>
-      </w:pPr>
-      <w:r>
-        <w:rPr>
-          <w:lang w:val="pt-BR"/>
-        </w:rPr>
-        <w:t>Adicionar um texto informativo sobre o aplicativo.</w:t>
-      </w:r>
-    </w:p>
-    <w:p>
-      <w:pPr>
-        <w:pStyle w:val="ListParagraph"/>
-        <w:numPr>
-          <w:ilvl w:val="0"/>
-          <w:numId w:val="11"/>
-        </w:numPr>
-        <w:rPr>
-          <w:lang w:val="pt-BR"/>
-        </w:rPr>
-      </w:pPr>
-      <w:r>
-        <w:rPr>
-          <w:lang w:val="pt-BR"/>
-        </w:rPr>
-        <w:t>Adicionar um texto de defesa do aplicativo perante aos contratos de serviços.</w:t>
-      </w:r>
-    </w:p>
-    <w:p>
-      <w:pPr>
-        <w:pStyle w:val="ListParagraph"/>
-        <w:numPr>
-          <w:ilvl w:val="0"/>
-          <w:numId w:val="11"/>
-        </w:numPr>
-        <w:rPr>
-          <w:lang w:val="pt-BR"/>
-        </w:rPr>
-      </w:pPr>
-      <w:r>
-        <w:rPr>
-          <w:lang w:val="pt-BR"/>
-        </w:rPr>
-        <w:t>Criar uma tela para essa sessão.</w:t>
-      </w:r>
-    </w:p>
-    <w:p>
-      <w:pPr>
-        <w:rPr>
-          <w:lang w:val="pt-BR"/>
-        </w:rPr>
-      </w:pPr>
-    </w:p>
-    <w:p>
-      <w:pPr>
-        <w:rPr>
-          <w:lang w:val="pt-BR"/>
-        </w:rPr>
-      </w:pPr>
-      <w:r>
-        <w:rPr>
-          <w:lang w:val="pt-BR"/>
-        </w:rPr>
-        <w:t>Tutorial</w:t>
-      </w:r>
-    </w:p>
-    <w:p>
-      <w:pPr>
-        <w:pStyle w:val="ListParagraph"/>
-        <w:numPr>
-          <w:ilvl w:val="0"/>
-          <w:numId w:val="12"/>
-        </w:numPr>
-        <w:rPr>
-          <w:lang w:val="pt-BR"/>
-        </w:rPr>
-      </w:pPr>
-      <w:r>
-        <w:rPr>
-          <w:lang w:val="pt-BR"/>
-        </w:rPr>
-        <w:t>Adicionar no início do aplicativo um breve tutorial de funcionamento da aplicação</w:t>
-      </w:r>
-      <w:r>
-        <w:rPr>
-          <w:lang w:val="pt-BR"/>
-        </w:rPr>
-        <w:t>. Tal tutorial será exibido na primeira inicialização do aplicativo.</w:t>
-      </w:r>
-    </w:p>
-    <w:p>
-      <w:pPr>
-        <w:pStyle w:val="ListParagraph"/>
-        <w:numPr>
-          <w:ilvl w:val="0"/>
-          <w:numId w:val="12"/>
-        </w:numPr>
-        <w:rPr>
-          <w:lang w:val="pt-BR"/>
-        </w:rPr>
-      </w:pPr>
-      <w:r>
-        <w:rPr>
-          <w:lang w:val="pt-BR"/>
-        </w:rPr>
-        <w:t>Adicionar no menu do aplicativo a opção “Tutorial”.</w:t>
-      </w:r>
-    </w:p>
-    <w:p>
-      <w:pPr>
-        <w:pStyle w:val="ListParagraph"/>
-        <w:numPr>
-          <w:ilvl w:val="0"/>
-          <w:numId w:val="12"/>
-        </w:numPr>
-        <w:rPr>
-          <w:lang w:val="pt-BR"/>
-        </w:rPr>
-      </w:pPr>
-      <w:r>
-        <w:rPr>
-          <w:lang w:val="pt-BR"/>
-        </w:rPr>
-        <w:t>Na pagina de “Tutorial” inserir as opções e descrições de cada sessão do aplicativo e como usa-las.</w:t>
-      </w:r>
-    </w:p>
-    <w:p>
-      <w:pPr>
-        <w:rPr>
-          <w:lang w:val="pt-BR"/>
-        </w:rPr>
-      </w:pPr>
-    </w:p>
-    <w:p>
-      <w:pPr>
-        <w:rPr>
-          <w:lang w:val="pt-BR"/>
-        </w:rPr>
-      </w:pPr>
-    </w:p>
-    <w:p>
-      <w:pPr>
-        <w:rPr>
-          <w:lang w:val="pt-BR"/>
-        </w:rPr>
-      </w:pPr>
-    </w:p>
-    <w:p>
-      <w:pPr>
-        <w:rPr>
-          <w:lang w:val="pt-BR"/>
-        </w:rPr>
-      </w:pPr>
-    </w:p>
-    <w:p>
-      <w:pPr>
+        <w:t xml:space="preserve">Ajustes necessários e próximas </w:t>
+      </w:r>
+      <w:r>
         <w:rPr>
           <w:b/>
           <w:bCs/>
           <w:sz w:val="32"/>
           <w:szCs w:val="32"/>
-          <w:lang w:val="pt-BR"/>
-        </w:rPr>
-      </w:pPr>
+          <w:u w:val="single"/>
+          <w:lang w:val="pt-BR"/>
+        </w:rPr>
+        <w:t>impleme</w:t>
+      </w:r>
+      <w:bookmarkStart w:id="0" w:name="_GoBack"/>
+      <w:bookmarkEnd w:id="0"/>
       <w:r>
         <w:rPr>
           <w:b/>
           <w:bCs/>
           <w:sz w:val="32"/>
           <w:szCs w:val="32"/>
+          <w:u w:val="single"/>
+          <w:lang w:val="pt-BR"/>
+        </w:rPr>
+        <w:t>ntações</w:t>
+      </w:r>
+      <w:r>
+        <w:rPr>
+          <w:b/>
+          <w:bCs/>
+          <w:sz w:val="32"/>
+          <w:szCs w:val="32"/>
+          <w:lang w:val="pt-BR"/>
+        </w:rPr>
+        <w:t xml:space="preserve"> no aplicativo.</w:t>
+      </w:r>
+    </w:p>
+    <w:p>
+      <w:pPr>
+        <w:rPr>
+          <w:lang w:val="pt-BR"/>
+        </w:rPr>
+      </w:pPr>
+    </w:p>
+    <w:p>
+      <w:pPr>
+        <w:rPr>
+          <w:lang w:val="pt-BR"/>
+        </w:rPr>
+      </w:pPr>
+      <w:r>
+        <w:rPr>
+          <w:lang w:val="pt-BR"/>
+        </w:rPr>
+        <w:t>Setor e Área</w:t>
+      </w:r>
+    </w:p>
+    <w:p>
+      <w:pPr>
+        <w:pStyle w:val="PargrafodaLista"/>
+        <w:numPr>
+          <w:ilvl w:val="0"/>
+          <w:numId w:val="1"/>
+        </w:numPr>
+        <w:rPr>
+          <w:lang w:val="pt-BR"/>
+        </w:rPr>
+      </w:pPr>
+      <w:r>
+        <w:rPr>
+          <w:lang w:val="pt-BR"/>
+        </w:rPr>
+        <w:t xml:space="preserve">Aprimorar a exibição de setores e áreas. </w:t>
+      </w:r>
+    </w:p>
+    <w:p>
+      <w:pPr>
+        <w:pStyle w:val="PargrafodaLista"/>
+        <w:numPr>
+          <w:ilvl w:val="0"/>
+          <w:numId w:val="1"/>
+        </w:numPr>
+        <w:rPr>
+          <w:lang w:val="pt-BR"/>
+        </w:rPr>
+      </w:pPr>
+      <w:r>
+        <w:rPr>
+          <w:lang w:val="pt-BR"/>
+        </w:rPr>
+        <w:t>Listar todos os setores e áreas na busca.</w:t>
+      </w:r>
+    </w:p>
+    <w:p>
+      <w:pPr>
+        <w:rPr>
+          <w:lang w:val="pt-BR"/>
+        </w:rPr>
+      </w:pPr>
+    </w:p>
+    <w:p>
+      <w:pPr>
+        <w:rPr>
+          <w:lang w:val="pt-BR"/>
+        </w:rPr>
+      </w:pPr>
+      <w:r>
+        <w:rPr>
+          <w:lang w:val="pt-BR"/>
+        </w:rPr>
+        <w:t>Busca por profissionais</w:t>
+      </w:r>
+    </w:p>
+    <w:p>
+      <w:pPr>
+        <w:pStyle w:val="PargrafodaLista"/>
+        <w:numPr>
+          <w:ilvl w:val="0"/>
+          <w:numId w:val="2"/>
+        </w:numPr>
+        <w:rPr>
+          <w:lang w:val="pt-BR"/>
+        </w:rPr>
+      </w:pPr>
+      <w:r>
+        <w:rPr>
+          <w:lang w:val="pt-BR"/>
+        </w:rPr>
+        <w:t>Busca por nomes baseado no que o usuário digita.</w:t>
+      </w:r>
+    </w:p>
+    <w:p>
+      <w:pPr>
+        <w:pStyle w:val="PargrafodaLista"/>
+        <w:numPr>
+          <w:ilvl w:val="0"/>
+          <w:numId w:val="2"/>
+        </w:numPr>
+        <w:rPr>
+          <w:lang w:val="pt-BR"/>
+        </w:rPr>
+      </w:pPr>
+      <w:r>
+        <w:rPr>
+          <w:lang w:val="pt-BR"/>
+        </w:rPr>
+        <w:t>Verificar filtros vazios, trazer profissionais na região onde quem realiza a busca mora.</w:t>
+      </w:r>
+    </w:p>
+    <w:p>
+      <w:pPr>
+        <w:pStyle w:val="PargrafodaLista"/>
+        <w:numPr>
+          <w:ilvl w:val="0"/>
+          <w:numId w:val="2"/>
+        </w:numPr>
+        <w:rPr>
+          <w:lang w:val="pt-BR"/>
+        </w:rPr>
+      </w:pPr>
+      <w:r>
+        <w:rPr>
+          <w:lang w:val="pt-BR"/>
+        </w:rPr>
+        <w:t>Remover o usuário logado da lista de perfis.</w:t>
+      </w:r>
+    </w:p>
+    <w:p>
+      <w:pPr>
+        <w:rPr>
+          <w:lang w:val="pt-BR"/>
+        </w:rPr>
+      </w:pPr>
+    </w:p>
+    <w:p>
+      <w:pPr>
+        <w:rPr>
+          <w:lang w:val="pt-BR"/>
+        </w:rPr>
+      </w:pPr>
+      <w:r>
+        <w:rPr>
+          <w:lang w:val="pt-BR"/>
+        </w:rPr>
+        <w:t>Layout</w:t>
+      </w:r>
+    </w:p>
+    <w:p>
+      <w:pPr>
+        <w:pStyle w:val="PargrafodaLista"/>
+        <w:numPr>
+          <w:ilvl w:val="0"/>
+          <w:numId w:val="3"/>
+        </w:numPr>
+        <w:rPr>
+          <w:highlight w:val="yellow"/>
+          <w:lang w:val="pt-BR"/>
+        </w:rPr>
+      </w:pPr>
+      <w:r>
+        <w:rPr>
+          <w:highlight w:val="yellow"/>
+          <w:lang w:val="pt-BR"/>
+        </w:rPr>
+        <w:t>Ajustar tela principal com a imagem do perfil ao lado nome.</w:t>
+      </w:r>
+    </w:p>
+    <w:p>
+      <w:pPr>
+        <w:pStyle w:val="PargrafodaLista"/>
+        <w:numPr>
+          <w:ilvl w:val="0"/>
+          <w:numId w:val="3"/>
+        </w:numPr>
+        <w:rPr>
+          <w:highlight w:val="yellow"/>
+          <w:lang w:val="pt-BR"/>
+        </w:rPr>
+      </w:pPr>
+      <w:r>
+        <w:rPr>
+          <w:highlight w:val="yellow"/>
+          <w:lang w:val="pt-BR"/>
+        </w:rPr>
+        <w:t>Criar layout mensagens de avaliações, contratos vazios ou não encontrados.</w:t>
+      </w:r>
+    </w:p>
+    <w:p>
+      <w:pPr>
+        <w:rPr>
+          <w:lang w:val="pt-BR"/>
+        </w:rPr>
+      </w:pPr>
+    </w:p>
+    <w:p>
+      <w:pPr>
+        <w:rPr>
+          <w:lang w:val="pt-BR"/>
+        </w:rPr>
+      </w:pPr>
+      <w:r>
+        <w:rPr>
+          <w:lang w:val="pt-BR"/>
+        </w:rPr>
+        <w:t>Avaliações</w:t>
+      </w:r>
+    </w:p>
+    <w:p>
+      <w:pPr>
+        <w:pStyle w:val="PargrafodaLista"/>
+        <w:numPr>
+          <w:ilvl w:val="0"/>
+          <w:numId w:val="4"/>
+        </w:numPr>
+        <w:rPr>
+          <w:lang w:val="pt-BR"/>
+        </w:rPr>
+      </w:pPr>
+      <w:r>
+        <w:rPr>
+          <w:lang w:val="pt-BR"/>
+        </w:rPr>
+        <w:t>Sessão só poderá ser iniciada após o termino dos contratos.</w:t>
+      </w:r>
+    </w:p>
+    <w:p>
+      <w:pPr>
+        <w:pStyle w:val="PargrafodaLista"/>
+        <w:numPr>
+          <w:ilvl w:val="0"/>
+          <w:numId w:val="4"/>
+        </w:numPr>
+        <w:rPr>
+          <w:lang w:val="pt-BR"/>
+        </w:rPr>
+      </w:pPr>
+      <w:r>
+        <w:rPr>
+          <w:lang w:val="pt-BR"/>
+        </w:rPr>
+        <w:t>Criar a página de nova avaliação.</w:t>
+      </w:r>
+    </w:p>
+    <w:p>
+      <w:pPr>
+        <w:pStyle w:val="PargrafodaLista"/>
+        <w:numPr>
+          <w:ilvl w:val="0"/>
+          <w:numId w:val="4"/>
+        </w:numPr>
+        <w:rPr>
+          <w:lang w:val="pt-BR"/>
+        </w:rPr>
+      </w:pPr>
+      <w:r>
+        <w:rPr>
+          <w:lang w:val="pt-BR"/>
+        </w:rPr>
+        <w:t>Gerenciar a avaliação entre os usuários, o contratado e contratante.</w:t>
+      </w:r>
+    </w:p>
+    <w:p>
+      <w:pPr>
+        <w:pStyle w:val="PargrafodaLista"/>
+        <w:numPr>
+          <w:ilvl w:val="0"/>
+          <w:numId w:val="4"/>
+        </w:numPr>
+        <w:rPr>
+          <w:lang w:val="pt-BR"/>
+        </w:rPr>
+      </w:pPr>
+      <w:r>
+        <w:rPr>
+          <w:lang w:val="pt-BR"/>
+        </w:rPr>
+        <w:t>Avaliações do mesmo usuário para o mesmo profissional, serão substituídas pela mais recente.</w:t>
+      </w:r>
+    </w:p>
+    <w:p>
+      <w:pPr>
+        <w:pStyle w:val="PargrafodaLista"/>
+        <w:numPr>
+          <w:ilvl w:val="0"/>
+          <w:numId w:val="4"/>
+        </w:numPr>
+        <w:rPr>
+          <w:lang w:val="pt-BR"/>
+        </w:rPr>
+      </w:pPr>
+      <w:r>
+        <w:rPr>
+          <w:lang w:val="pt-BR"/>
+        </w:rPr>
+        <w:t xml:space="preserve">Lembrete de avaliação pendente. Notificação e alerta no aplicativo. </w:t>
+      </w:r>
+    </w:p>
+    <w:p>
+      <w:pPr>
+        <w:pStyle w:val="PargrafodaLista"/>
+        <w:numPr>
+          <w:ilvl w:val="0"/>
+          <w:numId w:val="4"/>
+        </w:numPr>
+        <w:rPr>
+          <w:lang w:val="pt-BR"/>
+        </w:rPr>
+      </w:pPr>
+      <w:r>
+        <w:rPr>
+          <w:lang w:val="pt-BR"/>
+        </w:rPr>
+        <w:t>O lembrete deve permanecer por 15 dias, após o termino do período de avaliação, o usuário será “negativado”.</w:t>
+      </w:r>
+    </w:p>
+    <w:p>
+      <w:pPr>
+        <w:pStyle w:val="PargrafodaLista"/>
+        <w:numPr>
+          <w:ilvl w:val="0"/>
+          <w:numId w:val="4"/>
+        </w:numPr>
+        <w:rPr>
+          <w:lang w:val="pt-BR"/>
+        </w:rPr>
+      </w:pPr>
+      <w:r>
+        <w:rPr>
+          <w:lang w:val="pt-BR"/>
+        </w:rPr>
+        <w:t>Filtro de avaliações por data.</w:t>
+      </w:r>
+    </w:p>
+    <w:p>
+      <w:pPr>
+        <w:pStyle w:val="PargrafodaLista"/>
+        <w:numPr>
+          <w:ilvl w:val="0"/>
+          <w:numId w:val="4"/>
+        </w:numPr>
+        <w:rPr>
+          <w:lang w:val="pt-BR"/>
+        </w:rPr>
+      </w:pPr>
+      <w:r>
+        <w:rPr>
+          <w:lang w:val="pt-BR"/>
+        </w:rPr>
+        <w:t>Unir essa tabela com o contrato, usando o campo “</w:t>
+      </w:r>
+      <w:r>
+        <w:rPr>
+          <w:i/>
+          <w:iCs/>
+          <w:lang w:val="pt-BR"/>
+        </w:rPr>
+        <w:t>contratcUid”</w:t>
+      </w:r>
+      <w:r>
+        <w:rPr>
+          <w:lang w:val="pt-BR"/>
+        </w:rPr>
+        <w:t>.</w:t>
+      </w:r>
+    </w:p>
+    <w:p>
+      <w:pPr>
+        <w:rPr>
+          <w:lang w:val="pt-BR"/>
+        </w:rPr>
+      </w:pPr>
+    </w:p>
+    <w:p>
+      <w:pPr>
+        <w:rPr>
+          <w:lang w:val="pt-BR"/>
+        </w:rPr>
+      </w:pPr>
+      <w:r>
+        <w:rPr>
+          <w:lang w:val="pt-BR"/>
+        </w:rPr>
+        <w:t>Contratos</w:t>
+      </w:r>
+    </w:p>
+    <w:p>
+      <w:pPr>
+        <w:pStyle w:val="PargrafodaLista"/>
+        <w:numPr>
+          <w:ilvl w:val="0"/>
+          <w:numId w:val="6"/>
+        </w:numPr>
+        <w:rPr>
+          <w:lang w:val="pt-BR"/>
+        </w:rPr>
+      </w:pPr>
+      <w:r>
+        <w:rPr>
+          <w:lang w:val="pt-BR"/>
+        </w:rPr>
+        <w:t>Novo nome para “Contratos”.</w:t>
+      </w:r>
+    </w:p>
+    <w:p>
+      <w:pPr>
+        <w:pStyle w:val="PargrafodaLista"/>
+        <w:numPr>
+          <w:ilvl w:val="0"/>
+          <w:numId w:val="6"/>
+        </w:numPr>
+        <w:rPr>
+          <w:highlight w:val="yellow"/>
+          <w:lang w:val="pt-BR"/>
+        </w:rPr>
+      </w:pPr>
+      <w:r>
+        <w:rPr>
+          <w:highlight w:val="yellow"/>
+          <w:lang w:val="pt-BR"/>
+        </w:rPr>
+        <w:t>Adicionar o campo no objeto de “</w:t>
+      </w:r>
+      <w:r>
+        <w:rPr>
+          <w:i/>
+          <w:iCs/>
+          <w:highlight w:val="yellow"/>
+          <w:lang w:val="pt-BR"/>
+        </w:rPr>
+        <w:t>lastUserUpdate</w:t>
+      </w:r>
+      <w:r>
+        <w:rPr>
+          <w:highlight w:val="yellow"/>
+          <w:lang w:val="pt-BR"/>
+        </w:rPr>
+        <w:t>” que indica quem foi o ultimo a alterar o status do contrato.</w:t>
+      </w:r>
+    </w:p>
+    <w:p>
+      <w:pPr>
+        <w:pStyle w:val="PargrafodaLista"/>
+        <w:numPr>
+          <w:ilvl w:val="0"/>
+          <w:numId w:val="6"/>
+        </w:numPr>
+        <w:rPr>
+          <w:lang w:val="pt-BR"/>
+        </w:rPr>
+      </w:pPr>
+      <w:r>
+        <w:rPr>
+          <w:lang w:val="pt-BR"/>
+        </w:rPr>
+        <w:t>Filtro de contratos por data.</w:t>
+      </w:r>
+    </w:p>
+    <w:p>
+      <w:pPr>
+        <w:pStyle w:val="PargrafodaLista"/>
+        <w:numPr>
+          <w:ilvl w:val="0"/>
+          <w:numId w:val="6"/>
+        </w:numPr>
+        <w:rPr>
+          <w:lang w:val="pt-BR"/>
+        </w:rPr>
+      </w:pPr>
+      <w:r>
+        <w:rPr>
+          <w:lang w:val="pt-BR"/>
+        </w:rPr>
+        <w:t>Enviar uma notificação para o perfil contratado sobre todos os status realizados.</w:t>
+      </w:r>
+    </w:p>
+    <w:p>
+      <w:pPr>
+        <w:pStyle w:val="PargrafodaLista"/>
+        <w:numPr>
+          <w:ilvl w:val="0"/>
+          <w:numId w:val="6"/>
+        </w:numPr>
+        <w:rPr>
+          <w:lang w:val="pt-BR"/>
+        </w:rPr>
+      </w:pPr>
+      <w:r>
+        <w:rPr>
+          <w:lang w:val="pt-BR"/>
+        </w:rPr>
+        <w:t>Levar ao usuário para a tela de avaliações após o termino do contrato. Após um dos usuários finalizar o contrato, o outro tem uma semana para aceitar o termino. Caso isso não ocorra, o usuário que não finalizou será “negativado”.</w:t>
+      </w:r>
+    </w:p>
+    <w:p>
+      <w:pPr>
+        <w:pStyle w:val="PargrafodaLista"/>
+        <w:numPr>
+          <w:ilvl w:val="0"/>
+          <w:numId w:val="6"/>
+        </w:numPr>
+        <w:rPr>
+          <w:lang w:val="pt-BR"/>
+        </w:rPr>
+      </w:pPr>
+      <w:r>
+        <w:rPr>
+          <w:lang w:val="pt-BR"/>
+        </w:rPr>
+        <w:lastRenderedPageBreak/>
+        <w:t>Unir essa tabela com a avaliação, usando o campo “</w:t>
+      </w:r>
+      <w:r>
+        <w:rPr>
+          <w:i/>
+          <w:iCs/>
+          <w:lang w:val="pt-BR"/>
+        </w:rPr>
+        <w:t>avaliationUid”</w:t>
+      </w:r>
+      <w:r>
+        <w:rPr>
+          <w:lang w:val="pt-BR"/>
+        </w:rPr>
+        <w:t>.</w:t>
+      </w:r>
+    </w:p>
+    <w:p>
+      <w:pPr>
+        <w:pStyle w:val="PargrafodaLista"/>
+        <w:numPr>
+          <w:ilvl w:val="0"/>
+          <w:numId w:val="6"/>
+        </w:numPr>
+        <w:rPr>
+          <w:lang w:val="pt-BR"/>
+        </w:rPr>
+      </w:pPr>
+      <w:r>
+        <w:rPr>
+          <w:lang w:val="pt-BR"/>
+        </w:rPr>
+        <w:t>Usuário que não é exibido nas buscas, terá seu filtro de contratos alterado, para apenas contratos feitos, por status e data.</w:t>
+      </w:r>
+    </w:p>
+    <w:p>
+      <w:pPr>
+        <w:rPr>
+          <w:lang w:val="pt-BR"/>
+        </w:rPr>
+      </w:pPr>
+    </w:p>
+    <w:p>
+      <w:pPr>
+        <w:rPr>
+          <w:lang w:val="pt-BR"/>
+        </w:rPr>
+      </w:pPr>
+    </w:p>
+    <w:p>
+      <w:pPr>
+        <w:rPr>
+          <w:lang w:val="pt-BR"/>
+        </w:rPr>
+      </w:pPr>
+      <w:r>
+        <w:rPr>
+          <w:lang w:val="pt-BR"/>
+        </w:rPr>
+        <w:t>Formulários</w:t>
+      </w:r>
+    </w:p>
+    <w:p>
+      <w:pPr>
+        <w:pStyle w:val="PargrafodaLista"/>
+        <w:numPr>
+          <w:ilvl w:val="0"/>
+          <w:numId w:val="8"/>
+        </w:numPr>
+        <w:rPr>
+          <w:lang w:val="pt-BR"/>
+        </w:rPr>
+      </w:pPr>
+      <w:r>
+        <w:rPr>
+          <w:lang w:val="pt-BR"/>
+        </w:rPr>
+        <w:t>Inserir validação em todos os campos de input do aplicativo.</w:t>
+      </w:r>
+    </w:p>
+    <w:p>
+      <w:pPr>
+        <w:pStyle w:val="PargrafodaLista"/>
+        <w:numPr>
+          <w:ilvl w:val="0"/>
+          <w:numId w:val="8"/>
+        </w:numPr>
+        <w:rPr>
+          <w:lang w:val="pt-BR"/>
+        </w:rPr>
+      </w:pPr>
+      <w:r>
+        <w:rPr>
+          <w:lang w:val="pt-BR"/>
+        </w:rPr>
+        <w:t>Inserir mascara nos inputs necessários de todo o aplicativo.</w:t>
+      </w:r>
+    </w:p>
+    <w:p>
+      <w:pPr>
+        <w:pStyle w:val="PargrafodaLista"/>
+        <w:numPr>
+          <w:ilvl w:val="0"/>
+          <w:numId w:val="8"/>
+        </w:numPr>
+        <w:rPr>
+          <w:lang w:val="pt-BR"/>
+        </w:rPr>
+      </w:pPr>
+      <w:r>
+        <w:rPr>
+          <w:lang w:val="pt-BR"/>
+        </w:rPr>
+        <w:t>Bloquear entrada de valores não permitidos nos inputs de acordo com seu nome.</w:t>
+      </w:r>
+    </w:p>
+    <w:p>
+      <w:pPr>
+        <w:rPr>
+          <w:lang w:val="pt-BR"/>
+        </w:rPr>
+      </w:pPr>
+    </w:p>
+    <w:p>
+      <w:pPr>
+        <w:rPr>
+          <w:lang w:val="pt-BR"/>
+        </w:rPr>
+      </w:pPr>
+      <w:r>
+        <w:rPr>
+          <w:lang w:val="pt-BR"/>
+        </w:rPr>
+        <w:t>Perfil</w:t>
+      </w:r>
+    </w:p>
+    <w:p>
+      <w:pPr>
+        <w:pStyle w:val="PargrafodaLista"/>
+        <w:numPr>
+          <w:ilvl w:val="0"/>
+          <w:numId w:val="9"/>
+        </w:numPr>
+        <w:rPr>
+          <w:lang w:val="pt-BR"/>
+        </w:rPr>
+      </w:pPr>
+      <w:r>
+        <w:rPr>
+          <w:lang w:val="pt-BR"/>
+        </w:rPr>
+        <w:t>Aprimorar upload de imagem de perfil.</w:t>
+      </w:r>
+    </w:p>
+    <w:p>
+      <w:pPr>
+        <w:pStyle w:val="PargrafodaLista"/>
+        <w:numPr>
+          <w:ilvl w:val="0"/>
+          <w:numId w:val="9"/>
+        </w:numPr>
+        <w:rPr>
+          <w:lang w:val="pt-BR"/>
+        </w:rPr>
+      </w:pPr>
+      <w:r>
+        <w:rPr>
+          <w:lang w:val="pt-BR"/>
+        </w:rPr>
+        <w:t xml:space="preserve">Remover a opção de </w:t>
+      </w:r>
+      <w:r>
+        <w:rPr>
+          <w:lang w:val="pt-BR"/>
+        </w:rPr>
+        <w:t>EMPRESA do aplicativo.</w:t>
+      </w:r>
+    </w:p>
+    <w:p>
+      <w:pPr>
+        <w:pStyle w:val="PargrafodaLista"/>
+        <w:numPr>
+          <w:ilvl w:val="0"/>
+          <w:numId w:val="9"/>
+        </w:numPr>
+        <w:rPr>
+          <w:lang w:val="pt-BR"/>
+        </w:rPr>
+      </w:pPr>
+      <w:r>
+        <w:rPr>
+          <w:lang w:val="pt-BR"/>
+        </w:rPr>
+        <w:t>Remover os campos de input de todos os formulários que representam empresas.</w:t>
+      </w:r>
+    </w:p>
+    <w:p>
+      <w:pPr>
+        <w:pStyle w:val="PargrafodaLista"/>
+        <w:numPr>
+          <w:ilvl w:val="0"/>
+          <w:numId w:val="9"/>
+        </w:numPr>
+        <w:rPr>
+          <w:lang w:val="pt-BR"/>
+        </w:rPr>
+      </w:pPr>
+      <w:r>
+        <w:rPr>
+          <w:lang w:val="pt-BR"/>
+        </w:rPr>
+        <w:t>Ajustar o mapa na tela de contato. Requisitar o “</w:t>
+      </w:r>
+      <w:r>
+        <w:rPr>
+          <w:i/>
+          <w:iCs/>
+          <w:lang w:val="pt-BR"/>
+        </w:rPr>
+        <w:t>Geolocation</w:t>
+      </w:r>
+      <w:r>
+        <w:rPr>
+          <w:lang w:val="pt-BR"/>
+        </w:rPr>
+        <w:t>” pelo endereço do usuário.</w:t>
+      </w:r>
+    </w:p>
+    <w:p>
+      <w:pPr>
+        <w:pStyle w:val="PargrafodaLista"/>
+        <w:numPr>
+          <w:ilvl w:val="0"/>
+          <w:numId w:val="9"/>
+        </w:numPr>
+        <w:rPr>
+          <w:lang w:val="pt-BR"/>
+        </w:rPr>
+      </w:pPr>
+      <w:r>
+        <w:rPr>
+          <w:lang w:val="pt-BR"/>
+        </w:rPr>
+        <w:t>Ajustar a criação de perfil para as novas opções.</w:t>
+      </w:r>
+    </w:p>
+    <w:p>
+      <w:pPr>
+        <w:pStyle w:val="PargrafodaLista"/>
+        <w:numPr>
+          <w:ilvl w:val="0"/>
+          <w:numId w:val="9"/>
+        </w:numPr>
+        <w:rPr>
+          <w:i/>
+          <w:iCs/>
+          <w:lang w:val="pt-BR"/>
+        </w:rPr>
+      </w:pPr>
+      <w:r>
+        <w:rPr>
+          <w:i/>
+          <w:iCs/>
+          <w:lang w:val="pt-BR"/>
+        </w:rPr>
+        <w:t>Criar uma galeria de fotos para os profissionais.</w:t>
+      </w:r>
+    </w:p>
+    <w:p>
+      <w:pPr>
+        <w:rPr>
+          <w:lang w:val="pt-BR"/>
+        </w:rPr>
+      </w:pPr>
+    </w:p>
+    <w:p>
+      <w:pPr>
+        <w:rPr>
+          <w:lang w:val="pt-BR"/>
+        </w:rPr>
+      </w:pPr>
+      <w:r>
+        <w:rPr>
+          <w:lang w:val="pt-BR"/>
+        </w:rPr>
+        <w:t>Configuração do aplicativo</w:t>
+      </w:r>
+    </w:p>
+    <w:p>
+      <w:pPr>
+        <w:pStyle w:val="PargrafodaLista"/>
+        <w:numPr>
+          <w:ilvl w:val="0"/>
+          <w:numId w:val="10"/>
+        </w:numPr>
+        <w:rPr>
+          <w:lang w:val="pt-BR"/>
+        </w:rPr>
+      </w:pPr>
+      <w:r>
+        <w:rPr>
+          <w:lang w:val="pt-BR"/>
+        </w:rPr>
+        <w:t>Adicionar função as opções de configuração.</w:t>
+      </w:r>
+    </w:p>
+    <w:p>
+      <w:pPr>
+        <w:rPr>
+          <w:lang w:val="pt-BR"/>
+        </w:rPr>
+      </w:pPr>
+    </w:p>
+    <w:p>
+      <w:pPr>
+        <w:rPr>
+          <w:lang w:val="pt-BR"/>
+        </w:rPr>
+      </w:pPr>
+      <w:r>
+        <w:rPr>
+          <w:lang w:val="pt-BR"/>
+        </w:rPr>
+        <w:t>Sobre o Tips</w:t>
+      </w:r>
+    </w:p>
+    <w:p>
+      <w:pPr>
+        <w:pStyle w:val="PargrafodaLista"/>
+        <w:numPr>
+          <w:ilvl w:val="0"/>
+          <w:numId w:val="11"/>
+        </w:numPr>
+        <w:rPr>
+          <w:lang w:val="pt-BR"/>
+        </w:rPr>
+      </w:pPr>
+      <w:r>
+        <w:rPr>
+          <w:lang w:val="pt-BR"/>
+        </w:rPr>
+        <w:t>Adicionar um texto informativo sobre o aplicativo.</w:t>
+      </w:r>
+    </w:p>
+    <w:p>
+      <w:pPr>
+        <w:pStyle w:val="PargrafodaLista"/>
+        <w:numPr>
+          <w:ilvl w:val="0"/>
+          <w:numId w:val="11"/>
+        </w:numPr>
+        <w:rPr>
+          <w:lang w:val="pt-BR"/>
+        </w:rPr>
+      </w:pPr>
+      <w:r>
+        <w:rPr>
+          <w:lang w:val="pt-BR"/>
+        </w:rPr>
+        <w:t>Adicionar um texto de defesa do aplicativo perante aos contratos de serviços.</w:t>
+      </w:r>
+    </w:p>
+    <w:p>
+      <w:pPr>
+        <w:pStyle w:val="PargrafodaLista"/>
+        <w:numPr>
+          <w:ilvl w:val="0"/>
+          <w:numId w:val="11"/>
+        </w:numPr>
+        <w:rPr>
+          <w:lang w:val="pt-BR"/>
+        </w:rPr>
+      </w:pPr>
+      <w:r>
+        <w:rPr>
+          <w:lang w:val="pt-BR"/>
+        </w:rPr>
+        <w:t>Criar uma tela para essa sessão.</w:t>
+      </w:r>
+    </w:p>
+    <w:p>
+      <w:pPr>
+        <w:rPr>
+          <w:lang w:val="pt-BR"/>
+        </w:rPr>
+      </w:pPr>
+    </w:p>
+    <w:p>
+      <w:pPr>
+        <w:rPr>
+          <w:lang w:val="pt-BR"/>
+        </w:rPr>
+      </w:pPr>
+      <w:r>
+        <w:rPr>
+          <w:lang w:val="pt-BR"/>
+        </w:rPr>
+        <w:t>Tutorial</w:t>
+      </w:r>
+    </w:p>
+    <w:p>
+      <w:pPr>
+        <w:pStyle w:val="PargrafodaLista"/>
+        <w:numPr>
+          <w:ilvl w:val="0"/>
+          <w:numId w:val="12"/>
+        </w:numPr>
+        <w:rPr>
+          <w:lang w:val="pt-BR"/>
+        </w:rPr>
+      </w:pPr>
+      <w:r>
+        <w:rPr>
+          <w:lang w:val="pt-BR"/>
+        </w:rPr>
+        <w:t>Adicionar no início do aplicativo um breve tutorial de funcionamento da aplicação</w:t>
+      </w:r>
+      <w:r>
+        <w:rPr>
+          <w:lang w:val="pt-BR"/>
+        </w:rPr>
+        <w:t>. Tal tutorial será exibido na primeira inicialização do aplicativo.</w:t>
+      </w:r>
+    </w:p>
+    <w:p>
+      <w:pPr>
+        <w:pStyle w:val="PargrafodaLista"/>
+        <w:numPr>
+          <w:ilvl w:val="0"/>
+          <w:numId w:val="12"/>
+        </w:numPr>
+        <w:rPr>
+          <w:lang w:val="pt-BR"/>
+        </w:rPr>
+      </w:pPr>
+      <w:r>
+        <w:rPr>
+          <w:lang w:val="pt-BR"/>
+        </w:rPr>
+        <w:t>Adicionar no menu do aplicativo a opção “Tutorial”.</w:t>
+      </w:r>
+    </w:p>
+    <w:p>
+      <w:pPr>
+        <w:pStyle w:val="PargrafodaLista"/>
+        <w:numPr>
+          <w:ilvl w:val="0"/>
+          <w:numId w:val="12"/>
+        </w:numPr>
+        <w:rPr>
+          <w:lang w:val="pt-BR"/>
+        </w:rPr>
+      </w:pPr>
+      <w:r>
+        <w:rPr>
+          <w:lang w:val="pt-BR"/>
+        </w:rPr>
+        <w:t>Na pagina de “Tutorial” inserir as opções e descrições de cada sessão do aplicativo e como usa-las.</w:t>
+      </w:r>
+    </w:p>
+    <w:p>
+      <w:pPr>
+        <w:rPr>
+          <w:lang w:val="pt-BR"/>
+        </w:rPr>
+      </w:pPr>
+    </w:p>
+    <w:p>
+      <w:pPr>
+        <w:rPr>
+          <w:lang w:val="pt-BR"/>
+        </w:rPr>
+      </w:pPr>
+    </w:p>
+    <w:p>
+      <w:pPr>
+        <w:rPr>
+          <w:lang w:val="pt-BR"/>
+        </w:rPr>
+      </w:pPr>
+    </w:p>
+    <w:p>
+      <w:pPr>
+        <w:rPr>
+          <w:lang w:val="pt-BR"/>
+        </w:rPr>
+      </w:pPr>
+    </w:p>
+    <w:p>
+      <w:pPr>
+        <w:rPr>
+          <w:b/>
+          <w:bCs/>
+          <w:sz w:val="32"/>
+          <w:szCs w:val="32"/>
+          <w:lang w:val="pt-BR"/>
+        </w:rPr>
+      </w:pPr>
+      <w:r>
+        <w:rPr>
+          <w:b/>
+          <w:bCs/>
+          <w:sz w:val="32"/>
+          <w:szCs w:val="32"/>
           <w:lang w:val="pt-BR"/>
         </w:rPr>
         <w:t>Experimentos e possíveis implementações.</w:t>
@@ -1066,7 +1100,7 @@
     </w:p>
     <w:p>
       <w:pPr>
-        <w:pStyle w:val="ListParagraph"/>
+        <w:pStyle w:val="PargrafodaLista"/>
         <w:numPr>
           <w:ilvl w:val="0"/>
           <w:numId w:val="13"/>
@@ -1084,7 +1118,7 @@
     </w:p>
     <w:p>
       <w:pPr>
-        <w:pStyle w:val="ListParagraph"/>
+        <w:pStyle w:val="PargrafodaLista"/>
         <w:ind w:left="1080"/>
         <w:rPr>
           <w:lang w:val="pt-BR"/>
@@ -1093,7 +1127,7 @@
     </w:p>
     <w:p>
       <w:pPr>
-        <w:pStyle w:val="ListParagraph"/>
+        <w:pStyle w:val="PargrafodaLista"/>
         <w:ind w:left="1080"/>
         <w:rPr>
           <w:lang w:val="pt-BR"/>
@@ -2710,13 +2744,13 @@
     <w:name w:val="Normal"/>
     <w:qFormat/>
   </w:style>
-  <w:style w:type="character" w:default="1" w:styleId="DefaultParagraphFont">
+  <w:style w:type="character" w:default="1" w:styleId="Fontepargpadro">
     <w:name w:val="Default Paragraph Font"/>
     <w:uiPriority w:val="1"/>
     <w:semiHidden/>
     <w:unhideWhenUsed/>
   </w:style>
-  <w:style w:type="table" w:default="1" w:styleId="TableNormal">
+  <w:style w:type="table" w:default="1" w:styleId="Tabelanormal">
     <w:name w:val="Normal Table"/>
     <w:uiPriority w:val="99"/>
     <w:semiHidden/>
@@ -2731,13 +2765,13 @@
       </w:tblCellMar>
     </w:tblPr>
   </w:style>
-  <w:style w:type="numbering" w:default="1" w:styleId="NoList">
+  <w:style w:type="numbering" w:default="1" w:styleId="Semlista">
     <w:name w:val="No List"/>
     <w:uiPriority w:val="99"/>
     <w:semiHidden/>
     <w:unhideWhenUsed/>
   </w:style>
-  <w:style w:type="paragraph" w:styleId="ListParagraph">
+  <w:style w:type="paragraph" w:styleId="PargrafodaLista">
     <w:name w:val="List Paragraph"/>
     <w:basedOn w:val="Normal"/>
     <w:uiPriority w:val="34"/>

</xml_diff>

<commit_message>
Novidades na lista! Acesse já
</commit_message>
<xml_diff>
--- a/App To do/Thing To Do App.docx
+++ b/App To do/Thing To Do App.docx
@@ -71,13 +71,13 @@
           <w:numId w:val="1"/>
         </w:numPr>
         <w:rPr>
-          <w:highlight w:val="red"/>
-          <w:lang w:val="pt-BR"/>
-        </w:rPr>
-      </w:pPr>
-      <w:r>
-        <w:rPr>
-          <w:highlight w:val="red"/>
+          <w:highlight w:val="yellow"/>
+          <w:lang w:val="pt-BR"/>
+        </w:rPr>
+      </w:pPr>
+      <w:r>
+        <w:rPr>
+          <w:highlight w:val="yellow"/>
           <w:lang w:val="pt-BR"/>
         </w:rPr>
         <w:t xml:space="preserve">Aprimorar a exibição de setores e áreas. </w:t>
@@ -91,13 +91,13 @@
           <w:numId w:val="1"/>
         </w:numPr>
         <w:rPr>
-          <w:highlight w:val="red"/>
-          <w:lang w:val="pt-BR"/>
-        </w:rPr>
-      </w:pPr>
-      <w:r>
-        <w:rPr>
-          <w:highlight w:val="red"/>
+          <w:highlight w:val="yellow"/>
+          <w:lang w:val="pt-BR"/>
+        </w:rPr>
+      </w:pPr>
+      <w:r>
+        <w:rPr>
+          <w:highlight w:val="yellow"/>
           <w:lang w:val="pt-BR"/>
         </w:rPr>
         <w:t>Listar todos os setores e áreas na busca.</w:t>
@@ -171,11 +171,13 @@
           <w:numId w:val="2"/>
         </w:numPr>
         <w:rPr>
-          <w:lang w:val="pt-BR"/>
-        </w:rPr>
-      </w:pPr>
-      <w:r>
-        <w:rPr>
+          <w:highlight w:val="yellow"/>
+          <w:lang w:val="pt-BR"/>
+        </w:rPr>
+      </w:pPr>
+      <w:r>
+        <w:rPr>
+          <w:highlight w:val="yellow"/>
           <w:lang w:val="pt-BR"/>
         </w:rPr>
         <w:t>Colocar a nota média em baixo do nome, no perfil selecionado</w:t>
@@ -319,13 +321,13 @@
           <w:numId w:val="4"/>
         </w:numPr>
         <w:rPr>
-          <w:highlight w:val="magenta"/>
-          <w:lang w:val="pt-BR"/>
-        </w:rPr>
-      </w:pPr>
-      <w:r>
-        <w:rPr>
-          <w:highlight w:val="magenta"/>
+          <w:highlight w:val="yellow"/>
+          <w:lang w:val="pt-BR"/>
+        </w:rPr>
+      </w:pPr>
+      <w:r>
+        <w:rPr>
+          <w:highlight w:val="yellow"/>
           <w:lang w:val="pt-BR"/>
         </w:rPr>
         <w:t>Avaliações do mesmo usuário para o mesmo profissional, serão substituídas pela mais recente.</w:t>
@@ -339,11 +341,13 @@
           <w:numId w:val="4"/>
         </w:numPr>
         <w:rPr>
-          <w:lang w:val="pt-BR"/>
-        </w:rPr>
-      </w:pPr>
-      <w:r>
-        <w:rPr>
+          <w:highlight w:val="green"/>
+          <w:lang w:val="pt-BR"/>
+        </w:rPr>
+      </w:pPr>
+      <w:r>
+        <w:rPr>
+          <w:highlight w:val="green"/>
           <w:lang w:val="pt-BR"/>
         </w:rPr>
         <w:t xml:space="preserve">Lembrete de avaliação pendente. Notificação e alerta no aplicativo. </w:t>
@@ -433,14 +437,63 @@
           <w:numId w:val="4"/>
         </w:numPr>
         <w:rPr>
-          <w:lang w:val="pt-BR"/>
-        </w:rPr>
-      </w:pPr>
-      <w:r>
-        <w:rPr>
+          <w:highlight w:val="yellow"/>
+          <w:lang w:val="pt-BR"/>
+        </w:rPr>
+      </w:pPr>
+      <w:r>
+        <w:rPr>
+          <w:highlight w:val="yellow"/>
           <w:lang w:val="pt-BR"/>
         </w:rPr>
         <w:t>Verificar a tela de detalhes das avaliações</w:t>
+      </w:r>
+      <w:r>
+        <w:rPr>
+          <w:highlight w:val="yellow"/>
+          <w:lang w:val="pt-BR"/>
+        </w:rPr>
+        <w:t>, corrigir data e remover a opção de detalhes. Melhorar a lista.</w:t>
+      </w:r>
+    </w:p>
+    <w:p>
+      <w:pPr>
+        <w:pStyle w:val="ListParagraph"/>
+        <w:numPr>
+          <w:ilvl w:val="0"/>
+          <w:numId w:val="4"/>
+        </w:numPr>
+        <w:rPr>
+          <w:highlight w:val="yellow"/>
+          <w:lang w:val="pt-BR"/>
+        </w:rPr>
+      </w:pPr>
+      <w:r>
+        <w:rPr>
+          <w:highlight w:val="yellow"/>
+          <w:lang w:val="pt-BR"/>
+        </w:rPr>
+        <w:t>Corrigir nomes nas avaliações.</w:t>
+      </w:r>
+    </w:p>
+    <w:p>
+      <w:pPr>
+        <w:pStyle w:val="ListParagraph"/>
+        <w:numPr>
+          <w:ilvl w:val="0"/>
+          <w:numId w:val="4"/>
+        </w:numPr>
+        <w:rPr>
+          <w:highlight w:val="yellow"/>
+          <w:lang w:val="pt-BR"/>
+        </w:rPr>
+      </w:pPr>
+      <w:r>
+        <w:rPr>
+          <w:highlight w:val="yellow"/>
+          <w:lang w:val="pt-BR"/>
+        </w:rPr>
+        <w:t>Remover filtro de avaliações para perfis visualizados.</w:t>
       </w:r>
     </w:p>
     <w:p>
@@ -556,6 +609,7 @@
           <w:highlight w:val="yellow"/>
           <w:lang w:val="pt-BR"/>
         </w:rPr>
+        <w:lastRenderedPageBreak/>
         <w:t>Enviar uma notificação para o perfil contratado sobre todos os status realizados.</w:t>
       </w:r>
     </w:p>
@@ -628,14 +682,15 @@
           <w:numId w:val="6"/>
         </w:numPr>
         <w:rPr>
-          <w:lang w:val="pt-BR"/>
-        </w:rPr>
-      </w:pPr>
-      <w:r>
-        <w:rPr>
-          <w:lang w:val="pt-BR"/>
-        </w:rPr>
-        <w:lastRenderedPageBreak/>
+          <w:highlight w:val="yellow"/>
+          <w:lang w:val="pt-BR"/>
+        </w:rPr>
+      </w:pPr>
+      <w:r>
+        <w:rPr>
+          <w:highlight w:val="yellow"/>
+          <w:lang w:val="pt-BR"/>
+        </w:rPr>
         <w:t>Usuário que não é exibido nas buscas, terá seu filtro de contratos alterado, para apenas contratos feitos, por status e data.</w:t>
       </w:r>
     </w:p>
@@ -687,11 +742,13 @@
           <w:numId w:val="6"/>
         </w:numPr>
         <w:rPr>
-          <w:lang w:val="pt-BR"/>
-        </w:rPr>
-      </w:pPr>
-      <w:r>
-        <w:rPr>
+          <w:highlight w:val="yellow"/>
+          <w:lang w:val="pt-BR"/>
+        </w:rPr>
+      </w:pPr>
+      <w:r>
+        <w:rPr>
+          <w:highlight w:val="yellow"/>
           <w:lang w:val="pt-BR"/>
         </w:rPr>
         <w:t>Verificar os métodos de atualização de serviço.</w:t>
@@ -705,11 +762,13 @@
           <w:numId w:val="6"/>
         </w:numPr>
         <w:rPr>
-          <w:lang w:val="pt-BR"/>
-        </w:rPr>
-      </w:pPr>
-      <w:r>
-        <w:rPr>
+          <w:highlight w:val="yellow"/>
+          <w:lang w:val="pt-BR"/>
+        </w:rPr>
+      </w:pPr>
+      <w:r>
+        <w:rPr>
+          <w:highlight w:val="yellow"/>
           <w:lang w:val="pt-BR"/>
         </w:rPr>
         <w:t>Pro apenas pode atualizar o serviço, o usuário pode cancelar antes de aprovado.</w:t>
@@ -723,213 +782,205 @@
           <w:numId w:val="6"/>
         </w:numPr>
         <w:rPr>
-          <w:lang w:val="pt-BR"/>
-        </w:rPr>
-      </w:pPr>
-      <w:r>
-        <w:rPr>
-          <w:lang w:val="pt-BR"/>
-        </w:rPr>
-        <w:t xml:space="preserve">Ajustar o tamanho dos </w:t>
-      </w:r>
-      <w:proofErr w:type="spellStart"/>
-      <w:r>
-        <w:rPr>
-          <w:lang w:val="pt-BR"/>
-        </w:rPr>
-        <w:t>cards</w:t>
-      </w:r>
-      <w:proofErr w:type="spellEnd"/>
-      <w:r>
-        <w:rPr>
-          <w:lang w:val="pt-BR"/>
-        </w:rPr>
-        <w:t xml:space="preserve"> para serviços.</w:t>
-      </w:r>
+          <w:highlight w:val="yellow"/>
+          <w:lang w:val="pt-BR"/>
+        </w:rPr>
+      </w:pPr>
+      <w:r>
+        <w:rPr>
+          <w:highlight w:val="yellow"/>
+          <w:lang w:val="pt-BR"/>
+        </w:rPr>
+        <w:t>Ajustar o tamanho dos cards para serviços.</w:t>
+      </w:r>
+    </w:p>
+    <w:p>
+      <w:pPr>
+        <w:pStyle w:val="ListParagraph"/>
+        <w:numPr>
+          <w:ilvl w:val="0"/>
+          <w:numId w:val="6"/>
+        </w:numPr>
+        <w:rPr>
+          <w:highlight w:val="green"/>
+          <w:lang w:val="pt-BR"/>
+        </w:rPr>
+      </w:pPr>
+      <w:r>
+        <w:rPr>
+          <w:highlight w:val="green"/>
+          <w:lang w:val="pt-BR"/>
+        </w:rPr>
+        <w:t>Inserir uma lista de observações.</w:t>
+      </w:r>
+    </w:p>
+    <w:p>
+      <w:pPr>
+        <w:pStyle w:val="ListParagraph"/>
+        <w:numPr>
+          <w:ilvl w:val="0"/>
+          <w:numId w:val="6"/>
+        </w:numPr>
+        <w:rPr>
+          <w:highlight w:val="yellow"/>
+          <w:lang w:val="pt-BR"/>
+        </w:rPr>
+      </w:pPr>
+      <w:r>
+        <w:rPr>
+          <w:highlight w:val="yellow"/>
+          <w:lang w:val="pt-BR"/>
+        </w:rPr>
+        <w:t>Alterar a chamada de avaliação de acordo com o tipo de conta</w:t>
+      </w:r>
+    </w:p>
+    <w:p>
+      <w:pPr>
+        <w:rPr>
+          <w:lang w:val="pt-BR"/>
+        </w:rPr>
+      </w:pPr>
+    </w:p>
+    <w:p>
+      <w:pPr>
+        <w:rPr>
+          <w:lang w:val="pt-BR"/>
+        </w:rPr>
+      </w:pPr>
+      <w:r>
+        <w:rPr>
+          <w:lang w:val="pt-BR"/>
+        </w:rPr>
+        <w:t>Formulários</w:t>
+      </w:r>
+    </w:p>
+    <w:p>
+      <w:pPr>
+        <w:pStyle w:val="ListParagraph"/>
+        <w:numPr>
+          <w:ilvl w:val="0"/>
+          <w:numId w:val="8"/>
+        </w:numPr>
+        <w:rPr>
+          <w:highlight w:val="cyan"/>
+          <w:lang w:val="pt-BR"/>
+        </w:rPr>
+      </w:pPr>
+      <w:r>
+        <w:rPr>
+          <w:highlight w:val="cyan"/>
+          <w:lang w:val="pt-BR"/>
+        </w:rPr>
+        <w:t>Inserir validação em todos os campos de input do aplicativo.</w:t>
+      </w:r>
+    </w:p>
+    <w:p>
+      <w:pPr>
+        <w:pStyle w:val="ListParagraph"/>
+        <w:numPr>
+          <w:ilvl w:val="0"/>
+          <w:numId w:val="8"/>
+        </w:numPr>
+        <w:rPr>
+          <w:highlight w:val="yellow"/>
+          <w:lang w:val="pt-BR"/>
+        </w:rPr>
+      </w:pPr>
+      <w:r>
+        <w:rPr>
+          <w:highlight w:val="yellow"/>
+          <w:lang w:val="pt-BR"/>
+        </w:rPr>
+        <w:t>Inserir mascara nos inputs necessários de todo o aplicativo.</w:t>
+      </w:r>
+    </w:p>
+    <w:p>
+      <w:pPr>
+        <w:pStyle w:val="ListParagraph"/>
+        <w:numPr>
+          <w:ilvl w:val="0"/>
+          <w:numId w:val="8"/>
+        </w:numPr>
+        <w:rPr>
+          <w:highlight w:val="cyan"/>
+          <w:lang w:val="pt-BR"/>
+        </w:rPr>
+      </w:pPr>
+      <w:r>
+        <w:rPr>
+          <w:highlight w:val="cyan"/>
+          <w:lang w:val="pt-BR"/>
+        </w:rPr>
+        <w:t>Bloquear entrada de valores não permitidos nos inputs de acordo com seu nome.</w:t>
+      </w:r>
+    </w:p>
+    <w:p>
+      <w:pPr>
+        <w:pStyle w:val="ListParagraph"/>
+        <w:numPr>
+          <w:ilvl w:val="0"/>
+          <w:numId w:val="8"/>
+        </w:numPr>
+        <w:rPr>
+          <w:highlight w:val="yellow"/>
+          <w:lang w:val="pt-BR"/>
+        </w:rPr>
+      </w:pPr>
+      <w:r>
+        <w:rPr>
+          <w:highlight w:val="yellow"/>
+          <w:lang w:val="pt-BR"/>
+        </w:rPr>
+        <w:t>Remover as opções de pro na tela de configuração de conta!</w:t>
+      </w:r>
+    </w:p>
+    <w:p>
+      <w:pPr>
+        <w:pStyle w:val="ListParagraph"/>
+        <w:numPr>
+          <w:ilvl w:val="0"/>
+          <w:numId w:val="8"/>
+        </w:numPr>
+        <w:rPr>
+          <w:highlight w:val="yellow"/>
+          <w:lang w:val="pt-BR"/>
+        </w:rPr>
+      </w:pPr>
+      <w:r>
+        <w:rPr>
+          <w:highlight w:val="yellow"/>
+          <w:lang w:val="pt-BR"/>
+        </w:rPr>
+        <w:t>Ajustas os slides, ou remover pra um formulário só, igual ao de minha conta.</w:t>
+      </w:r>
+    </w:p>
+    <w:p>
+      <w:pPr>
+        <w:pStyle w:val="ListParagraph"/>
+        <w:ind w:left="1080"/>
+        <w:rPr>
+          <w:lang w:val="pt-BR"/>
+        </w:rPr>
+      </w:pPr>
+    </w:p>
+    <w:p>
+      <w:pPr>
+        <w:pStyle w:val="ListParagraph"/>
+        <w:ind w:left="1080"/>
+        <w:rPr>
+          <w:highlight w:val="cyan"/>
+          <w:lang w:val="pt-BR"/>
+        </w:rPr>
+      </w:pPr>
+    </w:p>
+    <w:p>
+      <w:pPr>
+        <w:rPr>
+          <w:lang w:val="pt-BR"/>
+        </w:rPr>
+      </w:pPr>
       <w:bookmarkStart w:id="0" w:name="_GoBack"/>
       <w:bookmarkEnd w:id="0"/>
-    </w:p>
-    <w:p>
-      <w:pPr>
-        <w:pStyle w:val="ListParagraph"/>
-        <w:numPr>
-          <w:ilvl w:val="0"/>
-          <w:numId w:val="6"/>
-        </w:numPr>
-        <w:rPr>
-          <w:highlight w:val="green"/>
-          <w:lang w:val="pt-BR"/>
-        </w:rPr>
-      </w:pPr>
-      <w:r>
-        <w:rPr>
-          <w:highlight w:val="green"/>
-          <w:lang w:val="pt-BR"/>
-        </w:rPr>
-        <w:t>Inserir uma lista de observações.</w:t>
-      </w:r>
-    </w:p>
-    <w:p>
-      <w:pPr>
-        <w:pStyle w:val="ListParagraph"/>
-        <w:numPr>
-          <w:ilvl w:val="0"/>
-          <w:numId w:val="6"/>
-        </w:numPr>
-        <w:rPr>
-          <w:highlight w:val="yellow"/>
-          <w:lang w:val="pt-BR"/>
-        </w:rPr>
-      </w:pPr>
-      <w:r>
-        <w:rPr>
-          <w:highlight w:val="yellow"/>
-          <w:lang w:val="pt-BR"/>
-        </w:rPr>
-        <w:t>Alterar a chamada de avaliação de acordo com o tipo de conta</w:t>
-      </w:r>
-    </w:p>
-    <w:p>
-      <w:pPr>
-        <w:rPr>
-          <w:lang w:val="pt-BR"/>
-        </w:rPr>
-      </w:pPr>
-    </w:p>
-    <w:p>
-      <w:pPr>
-        <w:rPr>
-          <w:lang w:val="pt-BR"/>
-        </w:rPr>
-      </w:pPr>
-      <w:r>
-        <w:rPr>
-          <w:lang w:val="pt-BR"/>
-        </w:rPr>
-        <w:t>Formulários</w:t>
-      </w:r>
-    </w:p>
-    <w:p>
-      <w:pPr>
-        <w:pStyle w:val="ListParagraph"/>
-        <w:numPr>
-          <w:ilvl w:val="0"/>
-          <w:numId w:val="8"/>
-        </w:numPr>
-        <w:rPr>
-          <w:highlight w:val="cyan"/>
-          <w:lang w:val="pt-BR"/>
-        </w:rPr>
-      </w:pPr>
-      <w:r>
-        <w:rPr>
-          <w:highlight w:val="cyan"/>
-          <w:lang w:val="pt-BR"/>
-        </w:rPr>
-        <w:t>Inserir validação em todos os campos de input do aplicativo.</w:t>
-      </w:r>
-    </w:p>
-    <w:p>
-      <w:pPr>
-        <w:pStyle w:val="ListParagraph"/>
-        <w:numPr>
-          <w:ilvl w:val="0"/>
-          <w:numId w:val="8"/>
-        </w:numPr>
-        <w:rPr>
-          <w:highlight w:val="cyan"/>
-          <w:lang w:val="pt-BR"/>
-        </w:rPr>
-      </w:pPr>
-      <w:r>
-        <w:rPr>
-          <w:highlight w:val="cyan"/>
-          <w:lang w:val="pt-BR"/>
-        </w:rPr>
-        <w:t>Inserir mascara nos inputs necessários de todo o aplicativo.</w:t>
-      </w:r>
-    </w:p>
-    <w:p>
-      <w:pPr>
-        <w:pStyle w:val="ListParagraph"/>
-        <w:numPr>
-          <w:ilvl w:val="0"/>
-          <w:numId w:val="8"/>
-        </w:numPr>
-        <w:rPr>
-          <w:highlight w:val="cyan"/>
-          <w:lang w:val="pt-BR"/>
-        </w:rPr>
-      </w:pPr>
-      <w:r>
-        <w:rPr>
-          <w:highlight w:val="cyan"/>
-          <w:lang w:val="pt-BR"/>
-        </w:rPr>
-        <w:t>Bloquear entrada de valores não permitidos nos inputs de acordo com seu nome.</w:t>
-      </w:r>
-    </w:p>
-    <w:p>
-      <w:pPr>
-        <w:pStyle w:val="ListParagraph"/>
-        <w:numPr>
-          <w:ilvl w:val="0"/>
-          <w:numId w:val="8"/>
-        </w:numPr>
-        <w:rPr>
-          <w:lang w:val="pt-BR"/>
-        </w:rPr>
-      </w:pPr>
-      <w:r>
-        <w:rPr>
-          <w:lang w:val="pt-BR"/>
-        </w:rPr>
-        <w:t>Remover as opções de pro na tela de configuração de conta!</w:t>
-      </w:r>
-    </w:p>
-    <w:p>
-      <w:pPr>
-        <w:pStyle w:val="ListParagraph"/>
-        <w:numPr>
-          <w:ilvl w:val="0"/>
-          <w:numId w:val="8"/>
-        </w:numPr>
-        <w:rPr>
-          <w:lang w:val="pt-BR"/>
-        </w:rPr>
-      </w:pPr>
-      <w:r>
-        <w:rPr>
-          <w:lang w:val="pt-BR"/>
-        </w:rPr>
-        <w:t>Ajustas os slides, ou remover pra um formulário só, igual ao de minha conta.</w:t>
-      </w:r>
-    </w:p>
-    <w:p>
-      <w:pPr>
-        <w:pStyle w:val="ListParagraph"/>
-        <w:ind w:left="1080"/>
-        <w:rPr>
-          <w:lang w:val="pt-BR"/>
-        </w:rPr>
-      </w:pPr>
-    </w:p>
-    <w:p>
-      <w:pPr>
-        <w:pStyle w:val="ListParagraph"/>
-        <w:ind w:left="1080"/>
-        <w:rPr>
-          <w:highlight w:val="cyan"/>
-          <w:lang w:val="pt-BR"/>
-        </w:rPr>
-      </w:pPr>
-    </w:p>
-    <w:p>
-      <w:pPr>
-        <w:rPr>
-          <w:lang w:val="pt-BR"/>
-        </w:rPr>
-      </w:pPr>
     </w:p>
     <w:p>
       <w:pPr>
@@ -1224,6 +1275,7 @@
           <w:highlight w:val="cyan"/>
           <w:lang w:val="pt-BR"/>
         </w:rPr>
+        <w:lastRenderedPageBreak/>
         <w:t>Criar uma tela para essa sessão.</w:t>
       </w:r>
     </w:p>
@@ -1244,7 +1296,6 @@
         <w:rPr>
           <w:lang w:val="pt-BR"/>
         </w:rPr>
-        <w:lastRenderedPageBreak/>
         <w:t>Tutorial</w:t>
       </w:r>
     </w:p>

</xml_diff>